<commit_message>
A new version of the diagram
A new version of the diagram has been added.
</commit_message>
<xml_diff>
--- a/Project_Proposal_draft.docx
+++ b/Project_Proposal_draft.docx
@@ -1,6 +1,6 @@
 
 <file path=word/document.xml><?xml version="1.0" encoding="utf-8"?>
-<w:document xmlns:wpc="http://schemas.microsoft.com/office/word/2010/wordprocessingCanvas" xmlns:cx="http://schemas.microsoft.com/office/drawing/2014/chartex" xmlns:cx1="http://schemas.microsoft.com/office/drawing/2015/9/8/chartex" xmlns:cx2="http://schemas.microsoft.com/office/drawing/2015/10/21/chartex" xmlns:cx3="http://schemas.microsoft.com/office/drawing/2016/5/9/chartex" xmlns:cx4="http://schemas.microsoft.com/office/drawing/2016/5/10/chartex" xmlns:cx5="http://schemas.microsoft.com/office/drawing/2016/5/11/chartex" xmlns:cx6="http://schemas.microsoft.com/office/drawing/2016/5/12/chartex" xmlns:cx7="http://schemas.microsoft.com/office/drawing/2016/5/13/chartex" xmlns:cx8="http://schemas.microsoft.com/office/drawing/2016/5/14/chartex" xmlns:mc="http://schemas.openxmlformats.org/markup-compatibility/2006" xmlns:aink="http://schemas.microsoft.com/office/drawing/2016/ink" xmlns:am3d="http://schemas.microsoft.com/office/drawing/2017/model3d" xmlns:o="urn:schemas-microsoft-com:office:office" xmlns:oel="http://schemas.microsoft.com/office/2019/extlst" xmlns:r="http://schemas.openxmlformats.org/officeDocument/2006/relationships" xmlns:m="http://schemas.openxmlformats.org/officeDocument/2006/math" xmlns:v="urn:schemas-microsoft-com:vml" xmlns:wp14="http://schemas.microsoft.com/office/word/2010/wordprocessingDrawing" xmlns:wp="http://schemas.openxmlformats.org/drawingml/2006/wordprocessingDrawing" xmlns:w10="urn:schemas-microsoft-com:office:word" xmlns:w="http://schemas.openxmlformats.org/wordprocessingml/2006/main" xmlns:w14="http://schemas.microsoft.com/office/word/2010/wordml" xmlns:w15="http://schemas.microsoft.com/office/word/2012/wordml" xmlns:w16cex="http://schemas.microsoft.com/office/word/2018/wordml/cex" xmlns:w16cid="http://schemas.microsoft.com/office/word/2016/wordml/cid" xmlns:w16="http://schemas.microsoft.com/office/word/2018/wordml" xmlns:w16du="http://schemas.microsoft.com/office/word/2023/wordml/word16du" xmlns:w16sdtdh="http://schemas.microsoft.com/office/word/2020/wordml/sdtdatahash" xmlns:w16se="http://schemas.microsoft.com/office/word/2015/wordml/symex" xmlns:wpg="http://schemas.microsoft.com/office/word/2010/wordprocessingGroup" xmlns:wpi="http://schemas.microsoft.com/office/word/2010/wordprocessingInk" xmlns:wne="http://schemas.microsoft.com/office/word/2006/wordml" xmlns:wps="http://schemas.microsoft.com/office/word/2010/wordprocessingShape" mc:Ignorable="w14 w15 w16se w16cid w16 w16cex w16sdtdh w16du wp14">
+<w:document xmlns:wpc="http://schemas.microsoft.com/office/word/2010/wordprocessingCanvas" xmlns:cx="http://schemas.microsoft.com/office/drawing/2014/chartex" xmlns:cx1="http://schemas.microsoft.com/office/drawing/2015/9/8/chartex" xmlns:cx2="http://schemas.microsoft.com/office/drawing/2015/10/21/chartex" xmlns:cx3="http://schemas.microsoft.com/office/drawing/2016/5/9/chartex" xmlns:cx4="http://schemas.microsoft.com/office/drawing/2016/5/10/chartex" xmlns:cx5="http://schemas.microsoft.com/office/drawing/2016/5/11/chartex" xmlns:cx6="http://schemas.microsoft.com/office/drawing/2016/5/12/chartex" xmlns:cx7="http://schemas.microsoft.com/office/drawing/2016/5/13/chartex" xmlns:cx8="http://schemas.microsoft.com/office/drawing/2016/5/14/chartex" xmlns:mc="http://schemas.openxmlformats.org/markup-compatibility/2006" xmlns:aink="http://schemas.microsoft.com/office/drawing/2016/ink" xmlns:am3d="http://schemas.microsoft.com/office/drawing/2017/model3d" xmlns:o="urn:schemas-microsoft-com:office:office" xmlns:r="http://schemas.openxmlformats.org/officeDocument/2006/relationships" xmlns:m="http://schemas.openxmlformats.org/officeDocument/2006/math" xmlns:v="urn:schemas-microsoft-com:vml" xmlns:wp14="http://schemas.microsoft.com/office/word/2010/wordprocessingDrawing" xmlns:wp="http://schemas.openxmlformats.org/drawingml/2006/wordprocessingDrawing" xmlns:w10="urn:schemas-microsoft-com:office:word" xmlns:w="http://schemas.openxmlformats.org/wordprocessingml/2006/main" xmlns:w14="http://schemas.microsoft.com/office/word/2010/wordml" xmlns:w15="http://schemas.microsoft.com/office/word/2012/wordml" xmlns:w16cex="http://schemas.microsoft.com/office/word/2018/wordml/cex" xmlns:w16cid="http://schemas.microsoft.com/office/word/2016/wordml/cid" xmlns:w16="http://schemas.microsoft.com/office/word/2018/wordml" xmlns:w16sdtdh="http://schemas.microsoft.com/office/word/2020/wordml/sdtdatahash" xmlns:w16se="http://schemas.microsoft.com/office/word/2015/wordml/symex" xmlns:wpg="http://schemas.microsoft.com/office/word/2010/wordprocessingGroup" xmlns:wpi="http://schemas.microsoft.com/office/word/2010/wordprocessingInk" xmlns:wne="http://schemas.microsoft.com/office/word/2006/wordml" xmlns:wps="http://schemas.microsoft.com/office/word/2010/wordprocessingShape" mc:Ignorable="w14 w15 w16se w16cid w16 w16cex w16sdtdh wp14">
   <w:body>
     <w:p>
       <w:pPr>
@@ -369,12 +369,21 @@
         </w:rPr>
         <w:t xml:space="preserve"> </w:t>
       </w:r>
+      <w:proofErr w:type="spellStart"/>
       <w:r>
         <w:rPr>
           <w:rFonts w:ascii="Times New Roman" w:hAnsi="Times New Roman" w:cs="Times New Roman" w:hint="eastAsia"/>
           <w:lang w:val="en-GB"/>
         </w:rPr>
-        <w:t xml:space="preserve">Natalija </w:t>
+        <w:t>Natalija</w:t>
+      </w:r>
+      <w:proofErr w:type="spellEnd"/>
+      <w:r>
+        <w:rPr>
+          <w:rFonts w:ascii="Times New Roman" w:hAnsi="Times New Roman" w:cs="Times New Roman" w:hint="eastAsia"/>
+          <w:lang w:val="en-GB"/>
+        </w:rPr>
+        <w:t xml:space="preserve"> Krjuckova, </w:t>
       </w:r>
       <w:proofErr w:type="spellStart"/>
       <w:r>
@@ -382,7 +391,7 @@
           <w:rFonts w:ascii="Times New Roman" w:hAnsi="Times New Roman" w:cs="Times New Roman" w:hint="eastAsia"/>
           <w:lang w:val="en-GB"/>
         </w:rPr>
-        <w:t>Krjuckova</w:t>
+        <w:t>Sergejs</w:t>
       </w:r>
       <w:proofErr w:type="spellEnd"/>
       <w:r>
@@ -390,7 +399,7 @@
           <w:rFonts w:ascii="Times New Roman" w:hAnsi="Times New Roman" w:cs="Times New Roman" w:hint="eastAsia"/>
           <w:lang w:val="en-GB"/>
         </w:rPr>
-        <w:t xml:space="preserve">, Sergejs </w:t>
+        <w:t xml:space="preserve"> </w:t>
       </w:r>
       <w:proofErr w:type="spellStart"/>
       <w:r>
@@ -406,8 +415,17 @@
           <w:rFonts w:ascii="Times New Roman" w:hAnsi="Times New Roman" w:cs="Times New Roman" w:hint="eastAsia"/>
           <w:lang w:val="en-GB"/>
         </w:rPr>
-        <w:t>, Agita Ferstere</w:t>
-      </w:r>
+        <w:t xml:space="preserve">, Agita </w:t>
+      </w:r>
+      <w:proofErr w:type="spellStart"/>
+      <w:r>
+        <w:rPr>
+          <w:rFonts w:ascii="Times New Roman" w:hAnsi="Times New Roman" w:cs="Times New Roman" w:hint="eastAsia"/>
+          <w:lang w:val="en-GB"/>
+        </w:rPr>
+        <w:t>Ferstere</w:t>
+      </w:r>
+      <w:proofErr w:type="spellEnd"/>
       <w:r>
         <w:rPr>
           <w:rFonts w:ascii="Times New Roman" w:hAnsi="Times New Roman" w:cs="Times New Roman"/>
@@ -415,12 +433,21 @@
         </w:rPr>
         <w:t xml:space="preserve">, </w:t>
       </w:r>
-      <w:r>
-        <w:rPr>
-          <w:rFonts w:ascii="Times New Roman" w:hAnsi="Times New Roman" w:cs="Times New Roman"/>
-          <w:lang w:val="en-GB"/>
-        </w:rPr>
-        <w:t xml:space="preserve">Diāna </w:t>
+      <w:proofErr w:type="spellStart"/>
+      <w:r>
+        <w:rPr>
+          <w:rFonts w:ascii="Times New Roman" w:hAnsi="Times New Roman" w:cs="Times New Roman"/>
+          <w:lang w:val="en-GB"/>
+        </w:rPr>
+        <w:t>Diāna</w:t>
+      </w:r>
+      <w:proofErr w:type="spellEnd"/>
+      <w:r>
+        <w:rPr>
+          <w:rFonts w:ascii="Times New Roman" w:hAnsi="Times New Roman" w:cs="Times New Roman"/>
+          <w:lang w:val="en-GB"/>
+        </w:rPr>
+        <w:t xml:space="preserve"> </w:t>
       </w:r>
       <w:proofErr w:type="spellStart"/>
       <w:r>
@@ -610,6 +637,7 @@
           <w:docPartUnique/>
         </w:docPartObj>
       </w:sdtPr>
+      <w:sdtEndPr/>
       <w:sdtContent>
         <w:p>
           <w:pPr>
@@ -1344,7 +1372,6 @@
         </w:rPr>
         <w:t xml:space="preserve"> </w:t>
       </w:r>
-      <w:proofErr w:type="gramStart"/>
       <w:r>
         <w:rPr>
           <w:rFonts w:ascii="Times New Roman" w:hAnsi="Times New Roman" w:cs="Times New Roman" w:hint="eastAsia"/>
@@ -1352,9 +1379,17 @@
           <w:iCs/>
           <w:highlight w:val="yellow"/>
         </w:rPr>
-        <w:t>For the purpose of</w:t>
-      </w:r>
-      <w:proofErr w:type="gramEnd"/>
+        <w:t xml:space="preserve">For the purpose of </w:t>
+      </w:r>
+      <w:r>
+        <w:rPr>
+          <w:rFonts w:ascii="Times New Roman" w:hAnsi="Times New Roman" w:cs="Times New Roman"/>
+          <w:i/>
+          <w:iCs/>
+          <w:highlight w:val="yellow"/>
+        </w:rPr>
+        <w:t xml:space="preserve">to </w:t>
+      </w:r>
       <w:r>
         <w:rPr>
           <w:rFonts w:ascii="Times New Roman" w:hAnsi="Times New Roman" w:cs="Times New Roman" w:hint="eastAsia"/>
@@ -1362,9 +1397,15 @@
           <w:iCs/>
           <w:highlight w:val="yellow"/>
         </w:rPr>
+        <w:t>help financial institutions better detect possible problems with their clients, this project intends to create a system for tracking adverse media coverage and evaluating client risk.</w:t>
+      </w:r>
+      <w:r>
+        <w:rPr>
+          <w:rFonts w:hint="eastAsia"/>
+          <w:highlight w:val="yellow"/>
+        </w:rPr>
         <w:t xml:space="preserve"> </w:t>
       </w:r>
-      <w:proofErr w:type="gramStart"/>
       <w:r>
         <w:rPr>
           <w:rFonts w:ascii="Times New Roman" w:hAnsi="Times New Roman" w:cs="Times New Roman" w:hint="eastAsia"/>
@@ -1372,18 +1413,17 @@
           <w:iCs/>
           <w:highlight w:val="yellow"/>
         </w:rPr>
-        <w:t>to help</w:t>
-      </w:r>
-      <w:r>
-        <w:rPr>
-          <w:rFonts w:ascii="Times New Roman" w:hAnsi="Times New Roman" w:cs="Times New Roman"/>
-          <w:i/>
-          <w:iCs/>
-          <w:highlight w:val="yellow"/>
-        </w:rPr>
-        <w:t>ing</w:t>
-      </w:r>
-      <w:proofErr w:type="gramEnd"/>
+        <w:t xml:space="preserve">By looking through publicly available negative </w:t>
+      </w:r>
+      <w:r>
+        <w:rPr>
+          <w:rFonts w:ascii="Times New Roman" w:hAnsi="Times New Roman" w:cs="Times New Roman"/>
+          <w:i/>
+          <w:iCs/>
+          <w:highlight w:val="yellow"/>
+        </w:rPr>
+        <w:t>information</w:t>
+      </w:r>
       <w:r>
         <w:rPr>
           <w:rFonts w:ascii="Times New Roman" w:hAnsi="Times New Roman" w:cs="Times New Roman" w:hint="eastAsia"/>
@@ -1391,61 +1431,7 @@
           <w:iCs/>
           <w:highlight w:val="yellow"/>
         </w:rPr>
-        <w:t xml:space="preserve"> financial institutions better detect possible problems with their clients, this project intends to create a system for tracking adverse media coverage and evaluating client risk.</w:t>
-      </w:r>
-      <w:r>
-        <w:rPr>
-          <w:rFonts w:hint="eastAsia"/>
-          <w:highlight w:val="yellow"/>
-        </w:rPr>
-        <w:t xml:space="preserve"> </w:t>
-      </w:r>
-      <w:r>
-        <w:rPr>
-          <w:rFonts w:ascii="Times New Roman" w:hAnsi="Times New Roman" w:cs="Times New Roman" w:hint="eastAsia"/>
-          <w:i/>
-          <w:iCs/>
-          <w:highlight w:val="yellow"/>
-        </w:rPr>
-        <w:t xml:space="preserve">By looking through publicly available negative </w:t>
-      </w:r>
-      <w:r>
-        <w:rPr>
-          <w:rFonts w:ascii="Times New Roman" w:hAnsi="Times New Roman" w:cs="Times New Roman"/>
-          <w:i/>
-          <w:iCs/>
-          <w:highlight w:val="yellow"/>
-        </w:rPr>
-        <w:t>information</w:t>
-      </w:r>
-      <w:r>
-        <w:rPr>
-          <w:rFonts w:ascii="Times New Roman" w:hAnsi="Times New Roman" w:cs="Times New Roman" w:hint="eastAsia"/>
-          <w:i/>
-          <w:iCs/>
-          <w:highlight w:val="yellow"/>
-        </w:rPr>
-        <w:t xml:space="preserve">, such as news articles, court documents, regulatory filings, and social media, the technology will automatically assess clients and group them into risk groups. This method aims to give a deeper look </w:t>
-      </w:r>
-      <w:proofErr w:type="gramStart"/>
-      <w:r>
-        <w:rPr>
-          <w:rFonts w:ascii="Times New Roman" w:hAnsi="Times New Roman" w:cs="Times New Roman" w:hint="eastAsia"/>
-          <w:i/>
-          <w:iCs/>
-          <w:highlight w:val="yellow"/>
-        </w:rPr>
-        <w:t>of</w:t>
-      </w:r>
-      <w:proofErr w:type="gramEnd"/>
-      <w:r>
-        <w:rPr>
-          <w:rFonts w:ascii="Times New Roman" w:hAnsi="Times New Roman" w:cs="Times New Roman" w:hint="eastAsia"/>
-          <w:i/>
-          <w:iCs/>
-          <w:highlight w:val="yellow"/>
-        </w:rPr>
-        <w:t xml:space="preserve"> consumer data while reducing manual work.</w:t>
+        <w:t>, such as news articles, court documents, regulatory filings, and social media, the technology will automatically assess clients and group them into risk groups. This method aims to give a deeper look of consumer data while reducing manual work.</w:t>
       </w:r>
     </w:p>
     <w:p>
@@ -1465,27 +1451,7 @@
           <w:iCs/>
           <w:highlight w:val="yellow"/>
         </w:rPr>
-        <w:t xml:space="preserve">The system will use techniques including ingestion of firm data, online scraping to collect media content, unsupervised analysis, and media article classification. A supervised model will be trained using the labelled data produced by the unsupervised analysis to determine client risk. This strategy will </w:t>
-      </w:r>
-      <w:proofErr w:type="gramStart"/>
-      <w:r>
-        <w:rPr>
-          <w:rFonts w:ascii="Times New Roman" w:hAnsi="Times New Roman" w:cs="Times New Roman" w:hint="eastAsia"/>
-          <w:i/>
-          <w:iCs/>
-          <w:highlight w:val="yellow"/>
-        </w:rPr>
-        <w:t>assist protect</w:t>
-      </w:r>
-      <w:proofErr w:type="gramEnd"/>
-      <w:r>
-        <w:rPr>
-          <w:rFonts w:ascii="Times New Roman" w:hAnsi="Times New Roman" w:cs="Times New Roman" w:hint="eastAsia"/>
-          <w:i/>
-          <w:iCs/>
-          <w:highlight w:val="yellow"/>
-        </w:rPr>
-        <w:t xml:space="preserve"> institutions' reputations and reduce their susceptibility to financial crimes by guaranteeing adherence to Know Your Customer (KYC) and Anti-Money Laundering (AML) regulations.</w:t>
+        <w:t>The system will use techniques including ingestion of firm data, online scraping to collect media content, unsupervised analysis, and media article classification. A supervised model will be trained using the labelled data produced by the unsupervised analysis to determine client risk. This strategy will assist protect institutions' reputations and reduce their susceptibility to financial crimes by guaranteeing adherence to Know Your Customer (KYC) and Anti-Money Laundering (AML) regulations.</w:t>
       </w:r>
     </w:p>
     <w:p>
@@ -1672,7 +1638,25 @@
           <w:iCs/>
           <w:highlight w:val="yellow"/>
         </w:rPr>
-        <w:t>Existing products mainly use the existing library of media resources and infrequently incorporate hybrid machine learning approaches that combine supervised and unsupervised models for adaptive risk profiling. This results in a lack of sensitivity to subject-specific context and limited information on emerging risks</w:t>
+        <w:t>Existing products mainly use the existing library of media resources and infrequently incorporate hybrid machine</w:t>
+      </w:r>
+      <w:r>
+        <w:rPr>
+          <w:rFonts w:ascii="Times New Roman" w:hAnsi="Times New Roman" w:cs="Times New Roman"/>
+          <w:i/>
+          <w:iCs/>
+          <w:highlight w:val="yellow"/>
+        </w:rPr>
+        <w:t>-</w:t>
+      </w:r>
+      <w:r>
+        <w:rPr>
+          <w:rFonts w:ascii="Times New Roman" w:hAnsi="Times New Roman" w:cs="Times New Roman" w:hint="eastAsia"/>
+          <w:i/>
+          <w:iCs/>
+          <w:highlight w:val="yellow"/>
+        </w:rPr>
+        <w:t>learning approaches that combine supervised and unsupervised models for adaptive risk profiling. This results in a lack of sensitivity to subject-specific context and limited information on emerging risks</w:t>
       </w:r>
       <w:r>
         <w:rPr>
@@ -1793,16 +1777,8 @@
         <w:rPr>
           <w:rFonts w:ascii="Times New Roman" w:hAnsi="Times New Roman" w:cs="Times New Roman" w:hint="eastAsia"/>
         </w:rPr>
-        <w:t xml:space="preserve">To implement data aggregation techniques to assess client risks by analyzing adverse media </w:t>
-      </w:r>
-      <w:proofErr w:type="gramStart"/>
-      <w:r>
-        <w:rPr>
-          <w:rFonts w:ascii="Times New Roman" w:hAnsi="Times New Roman" w:cs="Times New Roman" w:hint="eastAsia"/>
-        </w:rPr>
-        <w:t>content;</w:t>
-      </w:r>
-      <w:proofErr w:type="gramEnd"/>
+        <w:t>To implement data aggregation techniques to assess client risks by analyzing adverse media content;</w:t>
+      </w:r>
     </w:p>
     <w:p>
       <w:pPr>
@@ -1820,16 +1796,8 @@
         <w:rPr>
           <w:rFonts w:ascii="Times New Roman" w:hAnsi="Times New Roman" w:cs="Times New Roman" w:hint="eastAsia"/>
         </w:rPr>
-        <w:t xml:space="preserve">To implement machine learning models for identification of adverse media related to financial crimes for client risk </w:t>
-      </w:r>
-      <w:proofErr w:type="gramStart"/>
-      <w:r>
-        <w:rPr>
-          <w:rFonts w:ascii="Times New Roman" w:hAnsi="Times New Roman" w:cs="Times New Roman" w:hint="eastAsia"/>
-        </w:rPr>
-        <w:t>classification;</w:t>
-      </w:r>
-      <w:proofErr w:type="gramEnd"/>
+        <w:t>To implement machine learning models for identification of adverse media related to financial crimes for client risk classification;</w:t>
+      </w:r>
     </w:p>
     <w:p>
       <w:pPr>
@@ -1848,16 +1816,8 @@
           <w:rFonts w:ascii="Times New Roman" w:hAnsi="Times New Roman" w:cs="Times New Roman" w:hint="eastAsia"/>
         </w:rPr>
         <w:lastRenderedPageBreak/>
-        <w:t xml:space="preserve">To assess the ability of chosen algorithms, classify clients into different risk </w:t>
-      </w:r>
-      <w:proofErr w:type="gramStart"/>
-      <w:r>
-        <w:rPr>
-          <w:rFonts w:ascii="Times New Roman" w:hAnsi="Times New Roman" w:cs="Times New Roman" w:hint="eastAsia"/>
-        </w:rPr>
-        <w:t>categories;</w:t>
-      </w:r>
-      <w:proofErr w:type="gramEnd"/>
+        <w:t>To assess the ability of chosen algorithms, classify clients into different risk categories;</w:t>
+      </w:r>
     </w:p>
     <w:p>
       <w:pPr>
@@ -1887,16 +1847,8 @@
         <w:rPr>
           <w:rFonts w:ascii="Times New Roman" w:hAnsi="Times New Roman" w:cs="Times New Roman" w:hint="eastAsia"/>
         </w:rPr>
-        <w:t xml:space="preserve">s classification into different risk </w:t>
-      </w:r>
-      <w:proofErr w:type="gramStart"/>
-      <w:r>
-        <w:rPr>
-          <w:rFonts w:ascii="Times New Roman" w:hAnsi="Times New Roman" w:cs="Times New Roman" w:hint="eastAsia"/>
-        </w:rPr>
-        <w:t>categories;</w:t>
-      </w:r>
-      <w:proofErr w:type="gramEnd"/>
+        <w:t>s classification into different risk categories;</w:t>
+      </w:r>
     </w:p>
     <w:p>
       <w:pPr>
@@ -1952,21 +1904,7 @@
         <w:rPr>
           <w:rFonts w:ascii="Times New Roman" w:hAnsi="Times New Roman" w:cs="Times New Roman" w:hint="eastAsia"/>
         </w:rPr>
-        <w:t>Closed-</w:t>
-      </w:r>
-      <w:proofErr w:type="gramStart"/>
-      <w:r>
-        <w:rPr>
-          <w:rFonts w:ascii="Times New Roman" w:hAnsi="Times New Roman" w:cs="Times New Roman" w:hint="eastAsia"/>
-        </w:rPr>
-        <w:t>source</w:t>
-      </w:r>
-      <w:proofErr w:type="gramEnd"/>
-      <w:r>
-        <w:rPr>
-          <w:rFonts w:ascii="Times New Roman" w:hAnsi="Times New Roman" w:cs="Times New Roman" w:hint="eastAsia"/>
-        </w:rPr>
-        <w:t xml:space="preserve"> private databases or proprietary client information</w:t>
+        <w:t>Closed-source private databases or proprietary client information</w:t>
       </w:r>
     </w:p>
     <w:p>
@@ -2046,7 +1984,7 @@
         <w:pStyle w:val="ListParagraph"/>
         <w:numPr>
           <w:ilvl w:val="1"/>
-          <w:numId w:val="4"/>
+          <w:numId w:val="5"/>
         </w:numPr>
         <w:overflowPunct/>
         <w:spacing w:after="160" w:line="360" w:lineRule="auto"/>
@@ -2067,7 +2005,7 @@
         <w:pStyle w:val="ListParagraph"/>
         <w:numPr>
           <w:ilvl w:val="1"/>
-          <w:numId w:val="4"/>
+          <w:numId w:val="5"/>
         </w:numPr>
         <w:overflowPunct/>
         <w:spacing w:after="160" w:line="360" w:lineRule="auto"/>
@@ -2088,7 +2026,7 @@
         <w:pStyle w:val="ListParagraph"/>
         <w:numPr>
           <w:ilvl w:val="1"/>
-          <w:numId w:val="4"/>
+          <w:numId w:val="5"/>
         </w:numPr>
         <w:overflowPunct/>
         <w:spacing w:after="160" w:line="360" w:lineRule="auto"/>
@@ -2101,7 +2039,20 @@
         <w:rPr>
           <w:lang w:val="en-GB"/>
         </w:rPr>
-        <w:t>Automatic scripts developing and configuring, that includes requesting, parsing HTML and extracting data, keyword filtering, saving data and scheduling regular data collections.</w:t>
+        <w:t xml:space="preserve">Automatic scripts developing and configuring, </w:t>
+      </w:r>
+      <w:r>
+        <w:rPr>
+          <w:rFonts w:hint="eastAsia"/>
+          <w:lang w:val="en-GB"/>
+        </w:rPr>
+        <w:t>whic</w:t>
+      </w:r>
+      <w:r>
+        <w:rPr>
+          <w:lang w:val="en-GB"/>
+        </w:rPr>
+        <w:t>h includes requesting, parsing HTML and extracting data, keyword filtering, saving data and scheduling regular data collections.</w:t>
       </w:r>
     </w:p>
     <w:p>
@@ -2109,17 +2060,19 @@
         <w:pStyle w:val="ListParagraph"/>
         <w:numPr>
           <w:ilvl w:val="0"/>
-          <w:numId w:val="4"/>
+          <w:numId w:val="5"/>
         </w:numPr>
         <w:overflowPunct/>
         <w:spacing w:after="160" w:line="360" w:lineRule="auto"/>
         <w:rPr>
           <w:rFonts w:hint="eastAsia"/>
-          <w:lang w:val="en-GB"/>
-        </w:rPr>
-      </w:pPr>
-      <w:r>
-        <w:rPr>
+          <w:u w:val="single"/>
+          <w:lang w:val="en-GB"/>
+        </w:rPr>
+      </w:pPr>
+      <w:r>
+        <w:rPr>
+          <w:u w:val="single"/>
           <w:lang w:val="en-GB"/>
         </w:rPr>
         <w:t>Classification of collected data for risk assessment:</w:t>
@@ -2130,7 +2083,7 @@
         <w:pStyle w:val="ListParagraph"/>
         <w:numPr>
           <w:ilvl w:val="1"/>
-          <w:numId w:val="4"/>
+          <w:numId w:val="5"/>
         </w:numPr>
         <w:overflowPunct/>
         <w:spacing w:after="160" w:line="360" w:lineRule="auto"/>
@@ -2143,7 +2096,26 @@
         <w:rPr>
           <w:lang w:val="en-GB"/>
         </w:rPr>
-        <w:t>Collected data preprocessing – converting text into a clean sequence of keywords, ready for vectorization.</w:t>
+        <w:t xml:space="preserve">Collected data </w:t>
+      </w:r>
+      <w:r>
+        <w:rPr>
+          <w:lang w:val="en-GB"/>
+        </w:rPr>
+        <w:t>pre-processin</w:t>
+      </w:r>
+      <w:r>
+        <w:rPr>
+          <w:rFonts w:hint="eastAsia"/>
+          <w:lang w:val="en-GB"/>
+        </w:rPr>
+        <w:t>g</w:t>
+      </w:r>
+      <w:r>
+        <w:rPr>
+          <w:lang w:val="en-GB"/>
+        </w:rPr>
+        <w:t xml:space="preserve"> – converting text into a clean sequence of keywords, ready for vectorization.</w:t>
       </w:r>
     </w:p>
     <w:p>
@@ -2151,7 +2123,7 @@
         <w:pStyle w:val="ListParagraph"/>
         <w:numPr>
           <w:ilvl w:val="1"/>
-          <w:numId w:val="4"/>
+          <w:numId w:val="5"/>
         </w:numPr>
         <w:overflowPunct/>
         <w:spacing w:after="160" w:line="360" w:lineRule="auto"/>
@@ -2186,7 +2158,7 @@
         <w:pStyle w:val="ListParagraph"/>
         <w:numPr>
           <w:ilvl w:val="1"/>
-          <w:numId w:val="4"/>
+          <w:numId w:val="5"/>
         </w:numPr>
         <w:overflowPunct/>
         <w:spacing w:after="160" w:line="360" w:lineRule="auto"/>
@@ -2207,7 +2179,7 @@
         <w:pStyle w:val="ListParagraph"/>
         <w:numPr>
           <w:ilvl w:val="1"/>
-          <w:numId w:val="4"/>
+          <w:numId w:val="5"/>
         </w:numPr>
         <w:overflowPunct/>
         <w:spacing w:after="160" w:line="360" w:lineRule="auto"/>
@@ -2228,7 +2200,7 @@
         <w:pStyle w:val="ListParagraph"/>
         <w:numPr>
           <w:ilvl w:val="1"/>
-          <w:numId w:val="4"/>
+          <w:numId w:val="5"/>
         </w:numPr>
         <w:overflowPunct/>
         <w:spacing w:after="160" w:line="360" w:lineRule="auto"/>
@@ -2249,7 +2221,7 @@
         <w:pStyle w:val="ListParagraph"/>
         <w:numPr>
           <w:ilvl w:val="1"/>
-          <w:numId w:val="4"/>
+          <w:numId w:val="5"/>
         </w:numPr>
         <w:overflowPunct/>
         <w:spacing w:after="160" w:line="360" w:lineRule="auto"/>
@@ -2271,7 +2243,7 @@
         <w:pStyle w:val="ListParagraph"/>
         <w:numPr>
           <w:ilvl w:val="1"/>
-          <w:numId w:val="4"/>
+          <w:numId w:val="5"/>
         </w:numPr>
         <w:overflowPunct/>
         <w:spacing w:after="160" w:line="360" w:lineRule="auto"/>
@@ -2297,13 +2269,7 @@
         <w:rPr>
           <w:lang w:val="en-GB"/>
         </w:rPr>
-        <w:t>identifying the appropriate risk level</w:t>
-      </w:r>
-      <w:r>
-        <w:rPr>
-          <w:lang w:val="en-GB"/>
-        </w:rPr>
-        <w:t xml:space="preserve"> </w:t>
+        <w:t xml:space="preserve">identifying the appropriate risk level </w:t>
       </w:r>
       <w:r>
         <w:rPr>
@@ -2363,7 +2329,7 @@
         <w:pStyle w:val="ListParagraph"/>
         <w:numPr>
           <w:ilvl w:val="0"/>
-          <w:numId w:val="4"/>
+          <w:numId w:val="5"/>
         </w:numPr>
         <w:overflowPunct/>
         <w:spacing w:after="160" w:line="360" w:lineRule="auto"/>
@@ -2384,7 +2350,7 @@
         <w:pStyle w:val="ListParagraph"/>
         <w:numPr>
           <w:ilvl w:val="1"/>
-          <w:numId w:val="4"/>
+          <w:numId w:val="5"/>
         </w:numPr>
         <w:overflowPunct/>
         <w:spacing w:after="160" w:line="360" w:lineRule="auto"/>
@@ -2397,31 +2363,7 @@
         <w:rPr>
           <w:lang w:val="en-GB"/>
         </w:rPr>
-        <w:t>Build</w:t>
-      </w:r>
-      <w:r>
-        <w:rPr>
-          <w:lang w:val="en-GB"/>
-        </w:rPr>
-        <w:t>ing</w:t>
-      </w:r>
-      <w:r>
-        <w:rPr>
-          <w:lang w:val="en-GB"/>
-        </w:rPr>
-        <w:t xml:space="preserve"> and train</w:t>
-      </w:r>
-      <w:r>
-        <w:rPr>
-          <w:lang w:val="en-GB"/>
-        </w:rPr>
-        <w:t>ing</w:t>
-      </w:r>
-      <w:r>
-        <w:rPr>
-          <w:lang w:val="en-GB"/>
-        </w:rPr>
-        <w:t xml:space="preserve"> a model that will automatically identify risky customers based </w:t>
+        <w:t xml:space="preserve">Building and training a model that will automatically identify risky customers based </w:t>
       </w:r>
       <w:r>
         <w:rPr>
@@ -2433,25 +2375,7 @@
         <w:rPr>
           <w:lang w:val="en-GB"/>
         </w:rPr>
-        <w:t xml:space="preserve">collected data – will use one of these models: </w:t>
-      </w:r>
-      <w:r>
-        <w:rPr>
-          <w:lang w:val="en-GB"/>
-        </w:rPr>
-        <w:t>Logistic regression, random forest</w:t>
-      </w:r>
-      <w:r>
-        <w:rPr>
-          <w:lang w:val="en-GB"/>
-        </w:rPr>
-        <w:t xml:space="preserve"> or </w:t>
-      </w:r>
-      <w:r>
-        <w:rPr>
-          <w:lang w:val="en-GB"/>
-        </w:rPr>
-        <w:t>gradient boosting (</w:t>
+        <w:t>collected data – will use one of these models: Logistic regression, random forest or gradient boosting (</w:t>
       </w:r>
       <w:proofErr w:type="spellStart"/>
       <w:r>
@@ -2485,7 +2409,7 @@
         <w:pStyle w:val="ListParagraph"/>
         <w:numPr>
           <w:ilvl w:val="0"/>
-          <w:numId w:val="4"/>
+          <w:numId w:val="5"/>
         </w:numPr>
         <w:overflowPunct/>
         <w:spacing w:after="160" w:line="360" w:lineRule="auto"/>
@@ -2506,7 +2430,7 @@
         <w:pStyle w:val="ListParagraph"/>
         <w:numPr>
           <w:ilvl w:val="1"/>
-          <w:numId w:val="4"/>
+          <w:numId w:val="5"/>
         </w:numPr>
         <w:overflowPunct/>
         <w:spacing w:after="160" w:line="360" w:lineRule="auto"/>
@@ -2519,25 +2443,7 @@
         <w:rPr>
           <w:lang w:val="en-GB"/>
         </w:rPr>
-        <w:t xml:space="preserve">Evaluation metrics (Precision, Recall, F1-score) will </w:t>
-      </w:r>
-      <w:r>
-        <w:rPr>
-          <w:lang w:val="en-GB"/>
-        </w:rPr>
-        <w:t xml:space="preserve">be used for </w:t>
-      </w:r>
-      <w:r>
-        <w:rPr>
-          <w:lang w:val="en-GB"/>
-        </w:rPr>
-        <w:t>a comprehensive assessment of the model</w:t>
-      </w:r>
-      <w:r>
-        <w:rPr>
-          <w:lang w:val="en-GB"/>
-        </w:rPr>
-        <w:t>, for model accuracy evaluation.</w:t>
+        <w:t>Evaluation metrics (Precision, Recall, F1-score) will be used for a comprehensive assessment of the model, for model accuracy evaluation.</w:t>
       </w:r>
     </w:p>
     <w:p>
@@ -2545,7 +2451,7 @@
         <w:pStyle w:val="ListParagraph"/>
         <w:numPr>
           <w:ilvl w:val="1"/>
-          <w:numId w:val="4"/>
+          <w:numId w:val="5"/>
         </w:numPr>
         <w:overflowPunct/>
         <w:spacing w:after="160" w:line="360" w:lineRule="auto"/>
@@ -2566,7 +2472,7 @@
         <w:pStyle w:val="ListParagraph"/>
         <w:numPr>
           <w:ilvl w:val="0"/>
-          <w:numId w:val="4"/>
+          <w:numId w:val="5"/>
         </w:numPr>
         <w:overflowPunct/>
         <w:spacing w:after="160" w:line="360" w:lineRule="auto"/>
@@ -2579,25 +2485,7 @@
         <w:rPr>
           <w:lang w:val="en-GB"/>
         </w:rPr>
-        <w:t xml:space="preserve">Applying the model </w:t>
-      </w:r>
-      <w:r>
-        <w:rPr>
-          <w:lang w:val="en-GB"/>
-        </w:rPr>
-        <w:t>and generat</w:t>
-      </w:r>
-      <w:r>
-        <w:rPr>
-          <w:lang w:val="en-GB"/>
-        </w:rPr>
-        <w:t>ing</w:t>
-      </w:r>
-      <w:r>
-        <w:rPr>
-          <w:lang w:val="en-GB"/>
-        </w:rPr>
-        <w:t xml:space="preserve"> a risk report</w:t>
+        <w:t>Applying the model and generating a risk report</w:t>
       </w:r>
     </w:p>
     <w:p>
@@ -2605,7 +2493,7 @@
         <w:pStyle w:val="ListParagraph"/>
         <w:numPr>
           <w:ilvl w:val="1"/>
-          <w:numId w:val="4"/>
+          <w:numId w:val="5"/>
         </w:numPr>
         <w:overflowPunct/>
         <w:spacing w:after="160" w:line="360" w:lineRule="auto"/>
@@ -2618,21 +2506,7 @@
         <w:rPr>
           <w:lang w:val="en-GB"/>
         </w:rPr>
-        <w:t xml:space="preserve">Model will be applied to new data – new articles mentioning clients, </w:t>
-      </w:r>
-      <w:proofErr w:type="gramStart"/>
-      <w:r>
-        <w:rPr>
-          <w:lang w:val="en-GB"/>
-        </w:rPr>
-        <w:t>as a result of</w:t>
-      </w:r>
-      <w:proofErr w:type="gramEnd"/>
-      <w:r>
-        <w:rPr>
-          <w:lang w:val="en-GB"/>
-        </w:rPr>
-        <w:t xml:space="preserve"> modelling will be a report for each client, that includes </w:t>
+        <w:t xml:space="preserve">Model will be applied to new data – new articles mentioning clients, as a result of modelling will be a report for each client, that includes </w:t>
       </w:r>
       <w:r>
         <w:rPr>
@@ -2658,19 +2532,7 @@
         <w:rPr>
           <w:lang w:val="en-GB"/>
         </w:rPr>
-        <w:t xml:space="preserve">umber and content of articles associated with the client, </w:t>
-      </w:r>
-      <w:r>
-        <w:rPr>
-          <w:lang w:val="en-GB"/>
-        </w:rPr>
-        <w:t>r</w:t>
-      </w:r>
-      <w:r>
-        <w:rPr>
-          <w:lang w:val="en-GB"/>
-        </w:rPr>
-        <w:t>isk level (high, medium, low).</w:t>
+        <w:t>umber and content of articles associated with the client, risk level (high, medium, low).</w:t>
       </w:r>
     </w:p>
     <w:p>
@@ -2795,25 +2657,7 @@
           <w:i/>
           <w:iCs/>
         </w:rPr>
-        <w:t xml:space="preserve">The diagram below visually represents the project's key processes, from data collection to risk report generation. The workflow starts with loading company data, gathering media content, performing unsupervised analysis, and classifying media articles. After identifying clients </w:t>
-      </w:r>
-      <w:proofErr w:type="gramStart"/>
-      <w:r>
-        <w:rPr>
-          <w:rFonts w:ascii="Times New Roman" w:hAnsi="Times New Roman" w:cs="Times New Roman"/>
-          <w:i/>
-          <w:iCs/>
-        </w:rPr>
-        <w:t>requiring</w:t>
-      </w:r>
-      <w:proofErr w:type="gramEnd"/>
-      <w:r>
-        <w:rPr>
-          <w:rFonts w:ascii="Times New Roman" w:hAnsi="Times New Roman" w:cs="Times New Roman"/>
-          <w:i/>
-          <w:iCs/>
-        </w:rPr>
-        <w:t xml:space="preserve"> further investigation, risk scores are assigned, and the final supervised model is applied to generate a risk report.</w:t>
+        <w:t>The diagram below visually represents the project's key processes, from data collection to risk report generation. The workflow starts with loading company data, gathering media content, performing unsupervised analysis, and classifying media articles. After identifying clients requiring further investigation, risk scores are assigned, and the final supervised model is applied to generate a risk report.</w:t>
       </w:r>
     </w:p>
     <w:p>
@@ -2850,7 +2694,6 @@
           <w:iCs/>
           <w:highlight w:val="yellow"/>
         </w:rPr>
-        <w:lastRenderedPageBreak/>
         <w:t xml:space="preserve">This project aims to develop an effective automated risk assessment system to assist financial institutions in mitigating risks related to financial crimes through </w:t>
       </w:r>
       <w:proofErr w:type="spellStart"/>
@@ -2949,6 +2792,7 @@
           <w:rFonts w:ascii="Times New Roman" w:hAnsi="Times New Roman" w:cs="Times New Roman"/>
           <w:lang w:val="en-GB"/>
         </w:rPr>
+        <w:lastRenderedPageBreak/>
         <w:br w:type="page"/>
       </w:r>
     </w:p>
@@ -3870,7 +3714,7 @@
 </file>
 
 <file path=word/endnotes.xml><?xml version="1.0" encoding="utf-8"?>
-<w:endnotes xmlns:wpc="http://schemas.microsoft.com/office/word/2010/wordprocessingCanvas" xmlns:cx="http://schemas.microsoft.com/office/drawing/2014/chartex" xmlns:cx1="http://schemas.microsoft.com/office/drawing/2015/9/8/chartex" xmlns:cx2="http://schemas.microsoft.com/office/drawing/2015/10/21/chartex" xmlns:cx3="http://schemas.microsoft.com/office/drawing/2016/5/9/chartex" xmlns:cx4="http://schemas.microsoft.com/office/drawing/2016/5/10/chartex" xmlns:cx5="http://schemas.microsoft.com/office/drawing/2016/5/11/chartex" xmlns:cx6="http://schemas.microsoft.com/office/drawing/2016/5/12/chartex" xmlns:cx7="http://schemas.microsoft.com/office/drawing/2016/5/13/chartex" xmlns:cx8="http://schemas.microsoft.com/office/drawing/2016/5/14/chartex" xmlns:mc="http://schemas.openxmlformats.org/markup-compatibility/2006" xmlns:aink="http://schemas.microsoft.com/office/drawing/2016/ink" xmlns:am3d="http://schemas.microsoft.com/office/drawing/2017/model3d" xmlns:o="urn:schemas-microsoft-com:office:office" xmlns:oel="http://schemas.microsoft.com/office/2019/extlst" xmlns:r="http://schemas.openxmlformats.org/officeDocument/2006/relationships" xmlns:m="http://schemas.openxmlformats.org/officeDocument/2006/math" xmlns:v="urn:schemas-microsoft-com:vml" xmlns:wp14="http://schemas.microsoft.com/office/word/2010/wordprocessingDrawing" xmlns:wp="http://schemas.openxmlformats.org/drawingml/2006/wordprocessingDrawing" xmlns:w10="urn:schemas-microsoft-com:office:word" xmlns:w="http://schemas.openxmlformats.org/wordprocessingml/2006/main" xmlns:w14="http://schemas.microsoft.com/office/word/2010/wordml" xmlns:w15="http://schemas.microsoft.com/office/word/2012/wordml" xmlns:w16cex="http://schemas.microsoft.com/office/word/2018/wordml/cex" xmlns:w16cid="http://schemas.microsoft.com/office/word/2016/wordml/cid" xmlns:w16="http://schemas.microsoft.com/office/word/2018/wordml" xmlns:w16du="http://schemas.microsoft.com/office/word/2023/wordml/word16du" xmlns:w16sdtdh="http://schemas.microsoft.com/office/word/2020/wordml/sdtdatahash" xmlns:w16se="http://schemas.microsoft.com/office/word/2015/wordml/symex" xmlns:wpg="http://schemas.microsoft.com/office/word/2010/wordprocessingGroup" xmlns:wpi="http://schemas.microsoft.com/office/word/2010/wordprocessingInk" xmlns:wne="http://schemas.microsoft.com/office/word/2006/wordml" xmlns:wps="http://schemas.microsoft.com/office/word/2010/wordprocessingShape" mc:Ignorable="w14 w15 w16se w16cid w16 w16cex w16sdtdh w16du wp14">
+<w:endnotes xmlns:wpc="http://schemas.microsoft.com/office/word/2010/wordprocessingCanvas" xmlns:cx="http://schemas.microsoft.com/office/drawing/2014/chartex" xmlns:cx1="http://schemas.microsoft.com/office/drawing/2015/9/8/chartex" xmlns:cx2="http://schemas.microsoft.com/office/drawing/2015/10/21/chartex" xmlns:cx3="http://schemas.microsoft.com/office/drawing/2016/5/9/chartex" xmlns:cx4="http://schemas.microsoft.com/office/drawing/2016/5/10/chartex" xmlns:cx5="http://schemas.microsoft.com/office/drawing/2016/5/11/chartex" xmlns:cx6="http://schemas.microsoft.com/office/drawing/2016/5/12/chartex" xmlns:cx7="http://schemas.microsoft.com/office/drawing/2016/5/13/chartex" xmlns:cx8="http://schemas.microsoft.com/office/drawing/2016/5/14/chartex" xmlns:mc="http://schemas.openxmlformats.org/markup-compatibility/2006" xmlns:aink="http://schemas.microsoft.com/office/drawing/2016/ink" xmlns:am3d="http://schemas.microsoft.com/office/drawing/2017/model3d" xmlns:o="urn:schemas-microsoft-com:office:office" xmlns:r="http://schemas.openxmlformats.org/officeDocument/2006/relationships" xmlns:m="http://schemas.openxmlformats.org/officeDocument/2006/math" xmlns:v="urn:schemas-microsoft-com:vml" xmlns:wp14="http://schemas.microsoft.com/office/word/2010/wordprocessingDrawing" xmlns:wp="http://schemas.openxmlformats.org/drawingml/2006/wordprocessingDrawing" xmlns:w10="urn:schemas-microsoft-com:office:word" xmlns:w="http://schemas.openxmlformats.org/wordprocessingml/2006/main" xmlns:w14="http://schemas.microsoft.com/office/word/2010/wordml" xmlns:w15="http://schemas.microsoft.com/office/word/2012/wordml" xmlns:w16cex="http://schemas.microsoft.com/office/word/2018/wordml/cex" xmlns:w16cid="http://schemas.microsoft.com/office/word/2016/wordml/cid" xmlns:w16="http://schemas.microsoft.com/office/word/2018/wordml" xmlns:w16sdtdh="http://schemas.microsoft.com/office/word/2020/wordml/sdtdatahash" xmlns:w16se="http://schemas.microsoft.com/office/word/2015/wordml/symex" xmlns:wpg="http://schemas.microsoft.com/office/word/2010/wordprocessingGroup" xmlns:wpi="http://schemas.microsoft.com/office/word/2010/wordprocessingInk" xmlns:wne="http://schemas.microsoft.com/office/word/2006/wordml" xmlns:wps="http://schemas.microsoft.com/office/word/2010/wordprocessingShape" mc:Ignorable="w14 w15 w16se w16cid w16 w16cex w16sdtdh wp14">
   <w:endnote w:type="separator" w:id="-1">
     <w:p>
       <w:pPr>
@@ -3899,7 +3743,7 @@
 </file>
 
 <file path=word/footer1.xml><?xml version="1.0" encoding="utf-8"?>
-<w:ftr xmlns:wpc="http://schemas.microsoft.com/office/word/2010/wordprocessingCanvas" xmlns:cx="http://schemas.microsoft.com/office/drawing/2014/chartex" xmlns:cx1="http://schemas.microsoft.com/office/drawing/2015/9/8/chartex" xmlns:cx2="http://schemas.microsoft.com/office/drawing/2015/10/21/chartex" xmlns:cx3="http://schemas.microsoft.com/office/drawing/2016/5/9/chartex" xmlns:cx4="http://schemas.microsoft.com/office/drawing/2016/5/10/chartex" xmlns:cx5="http://schemas.microsoft.com/office/drawing/2016/5/11/chartex" xmlns:cx6="http://schemas.microsoft.com/office/drawing/2016/5/12/chartex" xmlns:cx7="http://schemas.microsoft.com/office/drawing/2016/5/13/chartex" xmlns:cx8="http://schemas.microsoft.com/office/drawing/2016/5/14/chartex" xmlns:mc="http://schemas.openxmlformats.org/markup-compatibility/2006" xmlns:aink="http://schemas.microsoft.com/office/drawing/2016/ink" xmlns:am3d="http://schemas.microsoft.com/office/drawing/2017/model3d" xmlns:o="urn:schemas-microsoft-com:office:office" xmlns:oel="http://schemas.microsoft.com/office/2019/extlst" xmlns:r="http://schemas.openxmlformats.org/officeDocument/2006/relationships" xmlns:m="http://schemas.openxmlformats.org/officeDocument/2006/math" xmlns:v="urn:schemas-microsoft-com:vml" xmlns:wp14="http://schemas.microsoft.com/office/word/2010/wordprocessingDrawing" xmlns:wp="http://schemas.openxmlformats.org/drawingml/2006/wordprocessingDrawing" xmlns:w10="urn:schemas-microsoft-com:office:word" xmlns:w="http://schemas.openxmlformats.org/wordprocessingml/2006/main" xmlns:w14="http://schemas.microsoft.com/office/word/2010/wordml" xmlns:w15="http://schemas.microsoft.com/office/word/2012/wordml" xmlns:w16cex="http://schemas.microsoft.com/office/word/2018/wordml/cex" xmlns:w16cid="http://schemas.microsoft.com/office/word/2016/wordml/cid" xmlns:w16="http://schemas.microsoft.com/office/word/2018/wordml" xmlns:w16du="http://schemas.microsoft.com/office/word/2023/wordml/word16du" xmlns:w16sdtdh="http://schemas.microsoft.com/office/word/2020/wordml/sdtdatahash" xmlns:w16se="http://schemas.microsoft.com/office/word/2015/wordml/symex" xmlns:wpg="http://schemas.microsoft.com/office/word/2010/wordprocessingGroup" xmlns:wpi="http://schemas.microsoft.com/office/word/2010/wordprocessingInk" xmlns:wne="http://schemas.microsoft.com/office/word/2006/wordml" xmlns:wps="http://schemas.microsoft.com/office/word/2010/wordprocessingShape" mc:Ignorable="w14 w15 w16se w16cid w16 w16cex w16sdtdh w16du wp14">
+<w:ftr xmlns:wpc="http://schemas.microsoft.com/office/word/2010/wordprocessingCanvas" xmlns:cx="http://schemas.microsoft.com/office/drawing/2014/chartex" xmlns:cx1="http://schemas.microsoft.com/office/drawing/2015/9/8/chartex" xmlns:cx2="http://schemas.microsoft.com/office/drawing/2015/10/21/chartex" xmlns:cx3="http://schemas.microsoft.com/office/drawing/2016/5/9/chartex" xmlns:cx4="http://schemas.microsoft.com/office/drawing/2016/5/10/chartex" xmlns:cx5="http://schemas.microsoft.com/office/drawing/2016/5/11/chartex" xmlns:cx6="http://schemas.microsoft.com/office/drawing/2016/5/12/chartex" xmlns:cx7="http://schemas.microsoft.com/office/drawing/2016/5/13/chartex" xmlns:cx8="http://schemas.microsoft.com/office/drawing/2016/5/14/chartex" xmlns:mc="http://schemas.openxmlformats.org/markup-compatibility/2006" xmlns:aink="http://schemas.microsoft.com/office/drawing/2016/ink" xmlns:am3d="http://schemas.microsoft.com/office/drawing/2017/model3d" xmlns:o="urn:schemas-microsoft-com:office:office" xmlns:r="http://schemas.openxmlformats.org/officeDocument/2006/relationships" xmlns:m="http://schemas.openxmlformats.org/officeDocument/2006/math" xmlns:v="urn:schemas-microsoft-com:vml" xmlns:wp14="http://schemas.microsoft.com/office/word/2010/wordprocessingDrawing" xmlns:wp="http://schemas.openxmlformats.org/drawingml/2006/wordprocessingDrawing" xmlns:w10="urn:schemas-microsoft-com:office:word" xmlns:w="http://schemas.openxmlformats.org/wordprocessingml/2006/main" xmlns:w14="http://schemas.microsoft.com/office/word/2010/wordml" xmlns:w15="http://schemas.microsoft.com/office/word/2012/wordml" xmlns:w16cex="http://schemas.microsoft.com/office/word/2018/wordml/cex" xmlns:w16cid="http://schemas.microsoft.com/office/word/2016/wordml/cid" xmlns:w16="http://schemas.microsoft.com/office/word/2018/wordml" xmlns:w16sdtdh="http://schemas.microsoft.com/office/word/2020/wordml/sdtdatahash" xmlns:w16se="http://schemas.microsoft.com/office/word/2015/wordml/symex" xmlns:wpg="http://schemas.microsoft.com/office/word/2010/wordprocessingGroup" xmlns:wpi="http://schemas.microsoft.com/office/word/2010/wordprocessingInk" xmlns:wne="http://schemas.microsoft.com/office/word/2006/wordml" xmlns:wps="http://schemas.microsoft.com/office/word/2010/wordprocessingShape" mc:Ignorable="w14 w15 w16se w16cid w16 w16cex w16sdtdh wp14">
   <w:p>
     <w:pPr>
       <w:pStyle w:val="Footer"/>
@@ -3921,7 +3765,7 @@
 </file>
 
 <file path=word/footer2.xml><?xml version="1.0" encoding="utf-8"?>
-<w:ftr xmlns:wpc="http://schemas.microsoft.com/office/word/2010/wordprocessingCanvas" xmlns:cx="http://schemas.microsoft.com/office/drawing/2014/chartex" xmlns:cx1="http://schemas.microsoft.com/office/drawing/2015/9/8/chartex" xmlns:cx2="http://schemas.microsoft.com/office/drawing/2015/10/21/chartex" xmlns:cx3="http://schemas.microsoft.com/office/drawing/2016/5/9/chartex" xmlns:cx4="http://schemas.microsoft.com/office/drawing/2016/5/10/chartex" xmlns:cx5="http://schemas.microsoft.com/office/drawing/2016/5/11/chartex" xmlns:cx6="http://schemas.microsoft.com/office/drawing/2016/5/12/chartex" xmlns:cx7="http://schemas.microsoft.com/office/drawing/2016/5/13/chartex" xmlns:cx8="http://schemas.microsoft.com/office/drawing/2016/5/14/chartex" xmlns:mc="http://schemas.openxmlformats.org/markup-compatibility/2006" xmlns:aink="http://schemas.microsoft.com/office/drawing/2016/ink" xmlns:am3d="http://schemas.microsoft.com/office/drawing/2017/model3d" xmlns:o="urn:schemas-microsoft-com:office:office" xmlns:oel="http://schemas.microsoft.com/office/2019/extlst" xmlns:r="http://schemas.openxmlformats.org/officeDocument/2006/relationships" xmlns:m="http://schemas.openxmlformats.org/officeDocument/2006/math" xmlns:v="urn:schemas-microsoft-com:vml" xmlns:wp14="http://schemas.microsoft.com/office/word/2010/wordprocessingDrawing" xmlns:wp="http://schemas.openxmlformats.org/drawingml/2006/wordprocessingDrawing" xmlns:w10="urn:schemas-microsoft-com:office:word" xmlns:w="http://schemas.openxmlformats.org/wordprocessingml/2006/main" xmlns:w14="http://schemas.microsoft.com/office/word/2010/wordml" xmlns:w15="http://schemas.microsoft.com/office/word/2012/wordml" xmlns:w16cex="http://schemas.microsoft.com/office/word/2018/wordml/cex" xmlns:w16cid="http://schemas.microsoft.com/office/word/2016/wordml/cid" xmlns:w16="http://schemas.microsoft.com/office/word/2018/wordml" xmlns:w16du="http://schemas.microsoft.com/office/word/2023/wordml/word16du" xmlns:w16sdtdh="http://schemas.microsoft.com/office/word/2020/wordml/sdtdatahash" xmlns:w16se="http://schemas.microsoft.com/office/word/2015/wordml/symex" xmlns:wpg="http://schemas.microsoft.com/office/word/2010/wordprocessingGroup" xmlns:wpi="http://schemas.microsoft.com/office/word/2010/wordprocessingInk" xmlns:wne="http://schemas.microsoft.com/office/word/2006/wordml" xmlns:wps="http://schemas.microsoft.com/office/word/2010/wordprocessingShape" mc:Ignorable="w14 w15 w16se w16cid w16 w16cex w16sdtdh w16du wp14">
+<w:ftr xmlns:wpc="http://schemas.microsoft.com/office/word/2010/wordprocessingCanvas" xmlns:cx="http://schemas.microsoft.com/office/drawing/2014/chartex" xmlns:cx1="http://schemas.microsoft.com/office/drawing/2015/9/8/chartex" xmlns:cx2="http://schemas.microsoft.com/office/drawing/2015/10/21/chartex" xmlns:cx3="http://schemas.microsoft.com/office/drawing/2016/5/9/chartex" xmlns:cx4="http://schemas.microsoft.com/office/drawing/2016/5/10/chartex" xmlns:cx5="http://schemas.microsoft.com/office/drawing/2016/5/11/chartex" xmlns:cx6="http://schemas.microsoft.com/office/drawing/2016/5/12/chartex" xmlns:cx7="http://schemas.microsoft.com/office/drawing/2016/5/13/chartex" xmlns:cx8="http://schemas.microsoft.com/office/drawing/2016/5/14/chartex" xmlns:mc="http://schemas.openxmlformats.org/markup-compatibility/2006" xmlns:aink="http://schemas.microsoft.com/office/drawing/2016/ink" xmlns:am3d="http://schemas.microsoft.com/office/drawing/2017/model3d" xmlns:o="urn:schemas-microsoft-com:office:office" xmlns:r="http://schemas.openxmlformats.org/officeDocument/2006/relationships" xmlns:m="http://schemas.openxmlformats.org/officeDocument/2006/math" xmlns:v="urn:schemas-microsoft-com:vml" xmlns:wp14="http://schemas.microsoft.com/office/word/2010/wordprocessingDrawing" xmlns:wp="http://schemas.openxmlformats.org/drawingml/2006/wordprocessingDrawing" xmlns:w10="urn:schemas-microsoft-com:office:word" xmlns:w="http://schemas.openxmlformats.org/wordprocessingml/2006/main" xmlns:w14="http://schemas.microsoft.com/office/word/2010/wordml" xmlns:w15="http://schemas.microsoft.com/office/word/2012/wordml" xmlns:w16cex="http://schemas.microsoft.com/office/word/2018/wordml/cex" xmlns:w16cid="http://schemas.microsoft.com/office/word/2016/wordml/cid" xmlns:w16="http://schemas.microsoft.com/office/word/2018/wordml" xmlns:w16sdtdh="http://schemas.microsoft.com/office/word/2020/wordml/sdtdatahash" xmlns:w16se="http://schemas.microsoft.com/office/word/2015/wordml/symex" xmlns:wpg="http://schemas.microsoft.com/office/word/2010/wordprocessingGroup" xmlns:wpi="http://schemas.microsoft.com/office/word/2010/wordprocessingInk" xmlns:wne="http://schemas.microsoft.com/office/word/2006/wordml" xmlns:wps="http://schemas.microsoft.com/office/word/2010/wordprocessingShape" mc:Ignorable="w14 w15 w16se w16cid w16 w16cex w16sdtdh wp14">
   <w:sdt>
     <w:sdtPr>
       <w:id w:val="-1880081990"/>
@@ -3980,7 +3824,7 @@
 </file>
 
 <file path=word/footnotes.xml><?xml version="1.0" encoding="utf-8"?>
-<w:footnotes xmlns:wpc="http://schemas.microsoft.com/office/word/2010/wordprocessingCanvas" xmlns:cx="http://schemas.microsoft.com/office/drawing/2014/chartex" xmlns:cx1="http://schemas.microsoft.com/office/drawing/2015/9/8/chartex" xmlns:cx2="http://schemas.microsoft.com/office/drawing/2015/10/21/chartex" xmlns:cx3="http://schemas.microsoft.com/office/drawing/2016/5/9/chartex" xmlns:cx4="http://schemas.microsoft.com/office/drawing/2016/5/10/chartex" xmlns:cx5="http://schemas.microsoft.com/office/drawing/2016/5/11/chartex" xmlns:cx6="http://schemas.microsoft.com/office/drawing/2016/5/12/chartex" xmlns:cx7="http://schemas.microsoft.com/office/drawing/2016/5/13/chartex" xmlns:cx8="http://schemas.microsoft.com/office/drawing/2016/5/14/chartex" xmlns:mc="http://schemas.openxmlformats.org/markup-compatibility/2006" xmlns:aink="http://schemas.microsoft.com/office/drawing/2016/ink" xmlns:am3d="http://schemas.microsoft.com/office/drawing/2017/model3d" xmlns:o="urn:schemas-microsoft-com:office:office" xmlns:oel="http://schemas.microsoft.com/office/2019/extlst" xmlns:r="http://schemas.openxmlformats.org/officeDocument/2006/relationships" xmlns:m="http://schemas.openxmlformats.org/officeDocument/2006/math" xmlns:v="urn:schemas-microsoft-com:vml" xmlns:wp14="http://schemas.microsoft.com/office/word/2010/wordprocessingDrawing" xmlns:wp="http://schemas.openxmlformats.org/drawingml/2006/wordprocessingDrawing" xmlns:w10="urn:schemas-microsoft-com:office:word" xmlns:w="http://schemas.openxmlformats.org/wordprocessingml/2006/main" xmlns:w14="http://schemas.microsoft.com/office/word/2010/wordml" xmlns:w15="http://schemas.microsoft.com/office/word/2012/wordml" xmlns:w16cex="http://schemas.microsoft.com/office/word/2018/wordml/cex" xmlns:w16cid="http://schemas.microsoft.com/office/word/2016/wordml/cid" xmlns:w16="http://schemas.microsoft.com/office/word/2018/wordml" xmlns:w16du="http://schemas.microsoft.com/office/word/2023/wordml/word16du" xmlns:w16sdtdh="http://schemas.microsoft.com/office/word/2020/wordml/sdtdatahash" xmlns:w16se="http://schemas.microsoft.com/office/word/2015/wordml/symex" xmlns:wpg="http://schemas.microsoft.com/office/word/2010/wordprocessingGroup" xmlns:wpi="http://schemas.microsoft.com/office/word/2010/wordprocessingInk" xmlns:wne="http://schemas.microsoft.com/office/word/2006/wordml" xmlns:wps="http://schemas.microsoft.com/office/word/2010/wordprocessingShape" mc:Ignorable="w14 w15 w16se w16cid w16 w16cex w16sdtdh w16du wp14">
+<w:footnotes xmlns:wpc="http://schemas.microsoft.com/office/word/2010/wordprocessingCanvas" xmlns:cx="http://schemas.microsoft.com/office/drawing/2014/chartex" xmlns:cx1="http://schemas.microsoft.com/office/drawing/2015/9/8/chartex" xmlns:cx2="http://schemas.microsoft.com/office/drawing/2015/10/21/chartex" xmlns:cx3="http://schemas.microsoft.com/office/drawing/2016/5/9/chartex" xmlns:cx4="http://schemas.microsoft.com/office/drawing/2016/5/10/chartex" xmlns:cx5="http://schemas.microsoft.com/office/drawing/2016/5/11/chartex" xmlns:cx6="http://schemas.microsoft.com/office/drawing/2016/5/12/chartex" xmlns:cx7="http://schemas.microsoft.com/office/drawing/2016/5/13/chartex" xmlns:cx8="http://schemas.microsoft.com/office/drawing/2016/5/14/chartex" xmlns:mc="http://schemas.openxmlformats.org/markup-compatibility/2006" xmlns:aink="http://schemas.microsoft.com/office/drawing/2016/ink" xmlns:am3d="http://schemas.microsoft.com/office/drawing/2017/model3d" xmlns:o="urn:schemas-microsoft-com:office:office" xmlns:r="http://schemas.openxmlformats.org/officeDocument/2006/relationships" xmlns:m="http://schemas.openxmlformats.org/officeDocument/2006/math" xmlns:v="urn:schemas-microsoft-com:vml" xmlns:wp14="http://schemas.microsoft.com/office/word/2010/wordprocessingDrawing" xmlns:wp="http://schemas.openxmlformats.org/drawingml/2006/wordprocessingDrawing" xmlns:w10="urn:schemas-microsoft-com:office:word" xmlns:w="http://schemas.openxmlformats.org/wordprocessingml/2006/main" xmlns:w14="http://schemas.microsoft.com/office/word/2010/wordml" xmlns:w15="http://schemas.microsoft.com/office/word/2012/wordml" xmlns:w16cex="http://schemas.microsoft.com/office/word/2018/wordml/cex" xmlns:w16cid="http://schemas.microsoft.com/office/word/2016/wordml/cid" xmlns:w16="http://schemas.microsoft.com/office/word/2018/wordml" xmlns:w16sdtdh="http://schemas.microsoft.com/office/word/2020/wordml/sdtdatahash" xmlns:w16se="http://schemas.microsoft.com/office/word/2015/wordml/symex" xmlns:wpg="http://schemas.microsoft.com/office/word/2010/wordprocessingGroup" xmlns:wpi="http://schemas.microsoft.com/office/word/2010/wordprocessingInk" xmlns:wne="http://schemas.microsoft.com/office/word/2006/wordml" xmlns:wps="http://schemas.microsoft.com/office/word/2010/wordprocessingShape" mc:Ignorable="w14 w15 w16se w16cid w16 w16cex w16sdtdh wp14">
   <w:footnote w:type="separator" w:id="-1">
     <w:p>
       <w:pPr>
@@ -4009,8 +3853,94 @@
 </file>
 
 <file path=word/numbering.xml><?xml version="1.0" encoding="utf-8"?>
-<w:numbering xmlns:wpc="http://schemas.microsoft.com/office/word/2010/wordprocessingCanvas" xmlns:cx="http://schemas.microsoft.com/office/drawing/2014/chartex" xmlns:cx1="http://schemas.microsoft.com/office/drawing/2015/9/8/chartex" xmlns:cx2="http://schemas.microsoft.com/office/drawing/2015/10/21/chartex" xmlns:cx3="http://schemas.microsoft.com/office/drawing/2016/5/9/chartex" xmlns:cx4="http://schemas.microsoft.com/office/drawing/2016/5/10/chartex" xmlns:cx5="http://schemas.microsoft.com/office/drawing/2016/5/11/chartex" xmlns:cx6="http://schemas.microsoft.com/office/drawing/2016/5/12/chartex" xmlns:cx7="http://schemas.microsoft.com/office/drawing/2016/5/13/chartex" xmlns:cx8="http://schemas.microsoft.com/office/drawing/2016/5/14/chartex" xmlns:mc="http://schemas.openxmlformats.org/markup-compatibility/2006" xmlns:aink="http://schemas.microsoft.com/office/drawing/2016/ink" xmlns:am3d="http://schemas.microsoft.com/office/drawing/2017/model3d" xmlns:o="urn:schemas-microsoft-com:office:office" xmlns:oel="http://schemas.microsoft.com/office/2019/extlst" xmlns:r="http://schemas.openxmlformats.org/officeDocument/2006/relationships" xmlns:m="http://schemas.openxmlformats.org/officeDocument/2006/math" xmlns:v="urn:schemas-microsoft-com:vml" xmlns:wp14="http://schemas.microsoft.com/office/word/2010/wordprocessingDrawing" xmlns:wp="http://schemas.openxmlformats.org/drawingml/2006/wordprocessingDrawing" xmlns:w10="urn:schemas-microsoft-com:office:word" xmlns:w="http://schemas.openxmlformats.org/wordprocessingml/2006/main" xmlns:w14="http://schemas.microsoft.com/office/word/2010/wordml" xmlns:w15="http://schemas.microsoft.com/office/word/2012/wordml" xmlns:w16cex="http://schemas.microsoft.com/office/word/2018/wordml/cex" xmlns:w16cid="http://schemas.microsoft.com/office/word/2016/wordml/cid" xmlns:w16="http://schemas.microsoft.com/office/word/2018/wordml" xmlns:w16du="http://schemas.microsoft.com/office/word/2023/wordml/word16du" xmlns:w16sdtdh="http://schemas.microsoft.com/office/word/2020/wordml/sdtdatahash" xmlns:w16se="http://schemas.microsoft.com/office/word/2015/wordml/symex" xmlns:wpg="http://schemas.microsoft.com/office/word/2010/wordprocessingGroup" xmlns:wpi="http://schemas.microsoft.com/office/word/2010/wordprocessingInk" xmlns:wne="http://schemas.microsoft.com/office/word/2006/wordml" xmlns:wps="http://schemas.microsoft.com/office/word/2010/wordprocessingShape" mc:Ignorable="w14 w15 w16se w16cid w16 w16cex w16sdtdh w16du wp14">
+<w:numbering xmlns:wpc="http://schemas.microsoft.com/office/word/2010/wordprocessingCanvas" xmlns:cx="http://schemas.microsoft.com/office/drawing/2014/chartex" xmlns:cx1="http://schemas.microsoft.com/office/drawing/2015/9/8/chartex" xmlns:cx2="http://schemas.microsoft.com/office/drawing/2015/10/21/chartex" xmlns:cx3="http://schemas.microsoft.com/office/drawing/2016/5/9/chartex" xmlns:cx4="http://schemas.microsoft.com/office/drawing/2016/5/10/chartex" xmlns:cx5="http://schemas.microsoft.com/office/drawing/2016/5/11/chartex" xmlns:cx6="http://schemas.microsoft.com/office/drawing/2016/5/12/chartex" xmlns:cx7="http://schemas.microsoft.com/office/drawing/2016/5/13/chartex" xmlns:cx8="http://schemas.microsoft.com/office/drawing/2016/5/14/chartex" xmlns:mc="http://schemas.openxmlformats.org/markup-compatibility/2006" xmlns:aink="http://schemas.microsoft.com/office/drawing/2016/ink" xmlns:am3d="http://schemas.microsoft.com/office/drawing/2017/model3d" xmlns:o="urn:schemas-microsoft-com:office:office" xmlns:r="http://schemas.openxmlformats.org/officeDocument/2006/relationships" xmlns:m="http://schemas.openxmlformats.org/officeDocument/2006/math" xmlns:v="urn:schemas-microsoft-com:vml" xmlns:wp14="http://schemas.microsoft.com/office/word/2010/wordprocessingDrawing" xmlns:wp="http://schemas.openxmlformats.org/drawingml/2006/wordprocessingDrawing" xmlns:w10="urn:schemas-microsoft-com:office:word" xmlns:w="http://schemas.openxmlformats.org/wordprocessingml/2006/main" xmlns:w14="http://schemas.microsoft.com/office/word/2010/wordml" xmlns:w15="http://schemas.microsoft.com/office/word/2012/wordml" xmlns:w16cex="http://schemas.microsoft.com/office/word/2018/wordml/cex" xmlns:w16cid="http://schemas.microsoft.com/office/word/2016/wordml/cid" xmlns:w16="http://schemas.microsoft.com/office/word/2018/wordml" xmlns:w16sdtdh="http://schemas.microsoft.com/office/word/2020/wordml/sdtdatahash" xmlns:w16se="http://schemas.microsoft.com/office/word/2015/wordml/symex" xmlns:wpg="http://schemas.microsoft.com/office/word/2010/wordprocessingGroup" xmlns:wpi="http://schemas.microsoft.com/office/word/2010/wordprocessingInk" xmlns:wne="http://schemas.microsoft.com/office/word/2006/wordml" xmlns:wps="http://schemas.microsoft.com/office/word/2010/wordprocessingShape" mc:Ignorable="w14 w15 w16se w16cid w16 w16cex w16sdtdh wp14">
   <w:abstractNum w:abstractNumId="0" w15:restartNumberingAfterBreak="0">
+    <w:nsid w:val="0F0E33A8"/>
+    <w:multiLevelType w:val="multilevel"/>
+    <w:tmpl w:val="0409001F"/>
+    <w:lvl w:ilvl="0">
+      <w:start w:val="1"/>
+      <w:numFmt w:val="decimal"/>
+      <w:lvlText w:val="%1."/>
+      <w:lvlJc w:val="left"/>
+      <w:pPr>
+        <w:ind w:left="360" w:hanging="360"/>
+      </w:pPr>
+    </w:lvl>
+    <w:lvl w:ilvl="1">
+      <w:start w:val="1"/>
+      <w:numFmt w:val="decimal"/>
+      <w:lvlText w:val="%1.%2."/>
+      <w:lvlJc w:val="left"/>
+      <w:pPr>
+        <w:ind w:left="792" w:hanging="432"/>
+      </w:pPr>
+    </w:lvl>
+    <w:lvl w:ilvl="2">
+      <w:start w:val="1"/>
+      <w:numFmt w:val="decimal"/>
+      <w:lvlText w:val="%1.%2.%3."/>
+      <w:lvlJc w:val="left"/>
+      <w:pPr>
+        <w:ind w:left="1224" w:hanging="504"/>
+      </w:pPr>
+    </w:lvl>
+    <w:lvl w:ilvl="3">
+      <w:start w:val="1"/>
+      <w:numFmt w:val="decimal"/>
+      <w:lvlText w:val="%1.%2.%3.%4."/>
+      <w:lvlJc w:val="left"/>
+      <w:pPr>
+        <w:ind w:left="1728" w:hanging="648"/>
+      </w:pPr>
+    </w:lvl>
+    <w:lvl w:ilvl="4">
+      <w:start w:val="1"/>
+      <w:numFmt w:val="decimal"/>
+      <w:lvlText w:val="%1.%2.%3.%4.%5."/>
+      <w:lvlJc w:val="left"/>
+      <w:pPr>
+        <w:ind w:left="2232" w:hanging="792"/>
+      </w:pPr>
+    </w:lvl>
+    <w:lvl w:ilvl="5">
+      <w:start w:val="1"/>
+      <w:numFmt w:val="decimal"/>
+      <w:lvlText w:val="%1.%2.%3.%4.%5.%6."/>
+      <w:lvlJc w:val="left"/>
+      <w:pPr>
+        <w:ind w:left="2736" w:hanging="936"/>
+      </w:pPr>
+    </w:lvl>
+    <w:lvl w:ilvl="6">
+      <w:start w:val="1"/>
+      <w:numFmt w:val="decimal"/>
+      <w:lvlText w:val="%1.%2.%3.%4.%5.%6.%7."/>
+      <w:lvlJc w:val="left"/>
+      <w:pPr>
+        <w:ind w:left="3240" w:hanging="1080"/>
+      </w:pPr>
+    </w:lvl>
+    <w:lvl w:ilvl="7">
+      <w:start w:val="1"/>
+      <w:numFmt w:val="decimal"/>
+      <w:lvlText w:val="%1.%2.%3.%4.%5.%6.%7.%8."/>
+      <w:lvlJc w:val="left"/>
+      <w:pPr>
+        <w:ind w:left="3744" w:hanging="1224"/>
+      </w:pPr>
+    </w:lvl>
+    <w:lvl w:ilvl="8">
+      <w:start w:val="1"/>
+      <w:numFmt w:val="decimal"/>
+      <w:lvlText w:val="%1.%2.%3.%4.%5.%6.%7.%8.%9."/>
+      <w:lvlJc w:val="left"/>
+      <w:pPr>
+        <w:ind w:left="4320" w:hanging="1440"/>
+      </w:pPr>
+    </w:lvl>
+  </w:abstractNum>
+  <w:abstractNum w:abstractNumId="1" w15:restartNumberingAfterBreak="0">
     <w:nsid w:val="213B0FAE"/>
     <w:multiLevelType w:val="multilevel"/>
     <w:tmpl w:val="0409001F"/>
@@ -4102,7 +4032,265 @@
       </w:pPr>
     </w:lvl>
   </w:abstractNum>
-  <w:abstractNum w:abstractNumId="1" w15:restartNumberingAfterBreak="0">
+  <w:abstractNum w:abstractNumId="2" w15:restartNumberingAfterBreak="0">
+    <w:nsid w:val="24800075"/>
+    <w:multiLevelType w:val="multilevel"/>
+    <w:tmpl w:val="0409001F"/>
+    <w:lvl w:ilvl="0">
+      <w:start w:val="1"/>
+      <w:numFmt w:val="decimal"/>
+      <w:lvlText w:val="%1."/>
+      <w:lvlJc w:val="left"/>
+      <w:pPr>
+        <w:ind w:left="360" w:hanging="360"/>
+      </w:pPr>
+    </w:lvl>
+    <w:lvl w:ilvl="1">
+      <w:start w:val="1"/>
+      <w:numFmt w:val="decimal"/>
+      <w:lvlText w:val="%1.%2."/>
+      <w:lvlJc w:val="left"/>
+      <w:pPr>
+        <w:ind w:left="792" w:hanging="432"/>
+      </w:pPr>
+    </w:lvl>
+    <w:lvl w:ilvl="2">
+      <w:start w:val="1"/>
+      <w:numFmt w:val="decimal"/>
+      <w:lvlText w:val="%1.%2.%3."/>
+      <w:lvlJc w:val="left"/>
+      <w:pPr>
+        <w:ind w:left="1224" w:hanging="504"/>
+      </w:pPr>
+    </w:lvl>
+    <w:lvl w:ilvl="3">
+      <w:start w:val="1"/>
+      <w:numFmt w:val="decimal"/>
+      <w:lvlText w:val="%1.%2.%3.%4."/>
+      <w:lvlJc w:val="left"/>
+      <w:pPr>
+        <w:ind w:left="1728" w:hanging="648"/>
+      </w:pPr>
+    </w:lvl>
+    <w:lvl w:ilvl="4">
+      <w:start w:val="1"/>
+      <w:numFmt w:val="decimal"/>
+      <w:lvlText w:val="%1.%2.%3.%4.%5."/>
+      <w:lvlJc w:val="left"/>
+      <w:pPr>
+        <w:ind w:left="2232" w:hanging="792"/>
+      </w:pPr>
+    </w:lvl>
+    <w:lvl w:ilvl="5">
+      <w:start w:val="1"/>
+      <w:numFmt w:val="decimal"/>
+      <w:lvlText w:val="%1.%2.%3.%4.%5.%6."/>
+      <w:lvlJc w:val="left"/>
+      <w:pPr>
+        <w:ind w:left="2736" w:hanging="936"/>
+      </w:pPr>
+    </w:lvl>
+    <w:lvl w:ilvl="6">
+      <w:start w:val="1"/>
+      <w:numFmt w:val="decimal"/>
+      <w:lvlText w:val="%1.%2.%3.%4.%5.%6.%7."/>
+      <w:lvlJc w:val="left"/>
+      <w:pPr>
+        <w:ind w:left="3240" w:hanging="1080"/>
+      </w:pPr>
+    </w:lvl>
+    <w:lvl w:ilvl="7">
+      <w:start w:val="1"/>
+      <w:numFmt w:val="decimal"/>
+      <w:lvlText w:val="%1.%2.%3.%4.%5.%6.%7.%8."/>
+      <w:lvlJc w:val="left"/>
+      <w:pPr>
+        <w:ind w:left="3744" w:hanging="1224"/>
+      </w:pPr>
+    </w:lvl>
+    <w:lvl w:ilvl="8">
+      <w:start w:val="1"/>
+      <w:numFmt w:val="decimal"/>
+      <w:lvlText w:val="%1.%2.%3.%4.%5.%6.%7.%8.%9."/>
+      <w:lvlJc w:val="left"/>
+      <w:pPr>
+        <w:ind w:left="4320" w:hanging="1440"/>
+      </w:pPr>
+    </w:lvl>
+  </w:abstractNum>
+  <w:abstractNum w:abstractNumId="3" w15:restartNumberingAfterBreak="0">
+    <w:nsid w:val="2ADD0DA5"/>
+    <w:multiLevelType w:val="multilevel"/>
+    <w:tmpl w:val="0409001F"/>
+    <w:lvl w:ilvl="0">
+      <w:start w:val="1"/>
+      <w:numFmt w:val="decimal"/>
+      <w:lvlText w:val="%1."/>
+      <w:lvlJc w:val="left"/>
+      <w:pPr>
+        <w:ind w:left="360" w:hanging="360"/>
+      </w:pPr>
+    </w:lvl>
+    <w:lvl w:ilvl="1">
+      <w:start w:val="1"/>
+      <w:numFmt w:val="decimal"/>
+      <w:lvlText w:val="%1.%2."/>
+      <w:lvlJc w:val="left"/>
+      <w:pPr>
+        <w:ind w:left="792" w:hanging="432"/>
+      </w:pPr>
+    </w:lvl>
+    <w:lvl w:ilvl="2">
+      <w:start w:val="1"/>
+      <w:numFmt w:val="decimal"/>
+      <w:lvlText w:val="%1.%2.%3."/>
+      <w:lvlJc w:val="left"/>
+      <w:pPr>
+        <w:ind w:left="1224" w:hanging="504"/>
+      </w:pPr>
+    </w:lvl>
+    <w:lvl w:ilvl="3">
+      <w:start w:val="1"/>
+      <w:numFmt w:val="decimal"/>
+      <w:lvlText w:val="%1.%2.%3.%4."/>
+      <w:lvlJc w:val="left"/>
+      <w:pPr>
+        <w:ind w:left="1728" w:hanging="648"/>
+      </w:pPr>
+    </w:lvl>
+    <w:lvl w:ilvl="4">
+      <w:start w:val="1"/>
+      <w:numFmt w:val="decimal"/>
+      <w:lvlText w:val="%1.%2.%3.%4.%5."/>
+      <w:lvlJc w:val="left"/>
+      <w:pPr>
+        <w:ind w:left="2232" w:hanging="792"/>
+      </w:pPr>
+    </w:lvl>
+    <w:lvl w:ilvl="5">
+      <w:start w:val="1"/>
+      <w:numFmt w:val="decimal"/>
+      <w:lvlText w:val="%1.%2.%3.%4.%5.%6."/>
+      <w:lvlJc w:val="left"/>
+      <w:pPr>
+        <w:ind w:left="2736" w:hanging="936"/>
+      </w:pPr>
+    </w:lvl>
+    <w:lvl w:ilvl="6">
+      <w:start w:val="1"/>
+      <w:numFmt w:val="decimal"/>
+      <w:lvlText w:val="%1.%2.%3.%4.%5.%6.%7."/>
+      <w:lvlJc w:val="left"/>
+      <w:pPr>
+        <w:ind w:left="3240" w:hanging="1080"/>
+      </w:pPr>
+    </w:lvl>
+    <w:lvl w:ilvl="7">
+      <w:start w:val="1"/>
+      <w:numFmt w:val="decimal"/>
+      <w:lvlText w:val="%1.%2.%3.%4.%5.%6.%7.%8."/>
+      <w:lvlJc w:val="left"/>
+      <w:pPr>
+        <w:ind w:left="3744" w:hanging="1224"/>
+      </w:pPr>
+    </w:lvl>
+    <w:lvl w:ilvl="8">
+      <w:start w:val="1"/>
+      <w:numFmt w:val="decimal"/>
+      <w:lvlText w:val="%1.%2.%3.%4.%5.%6.%7.%8.%9."/>
+      <w:lvlJc w:val="left"/>
+      <w:pPr>
+        <w:ind w:left="4320" w:hanging="1440"/>
+      </w:pPr>
+    </w:lvl>
+  </w:abstractNum>
+  <w:abstractNum w:abstractNumId="4" w15:restartNumberingAfterBreak="0">
+    <w:nsid w:val="2AF837F8"/>
+    <w:multiLevelType w:val="multilevel"/>
+    <w:tmpl w:val="0409001F"/>
+    <w:lvl w:ilvl="0">
+      <w:start w:val="1"/>
+      <w:numFmt w:val="decimal"/>
+      <w:lvlText w:val="%1."/>
+      <w:lvlJc w:val="left"/>
+      <w:pPr>
+        <w:ind w:left="360" w:hanging="360"/>
+      </w:pPr>
+    </w:lvl>
+    <w:lvl w:ilvl="1">
+      <w:start w:val="1"/>
+      <w:numFmt w:val="decimal"/>
+      <w:lvlText w:val="%1.%2."/>
+      <w:lvlJc w:val="left"/>
+      <w:pPr>
+        <w:ind w:left="792" w:hanging="432"/>
+      </w:pPr>
+    </w:lvl>
+    <w:lvl w:ilvl="2">
+      <w:start w:val="1"/>
+      <w:numFmt w:val="decimal"/>
+      <w:lvlText w:val="%1.%2.%3."/>
+      <w:lvlJc w:val="left"/>
+      <w:pPr>
+        <w:ind w:left="1224" w:hanging="504"/>
+      </w:pPr>
+    </w:lvl>
+    <w:lvl w:ilvl="3">
+      <w:start w:val="1"/>
+      <w:numFmt w:val="decimal"/>
+      <w:lvlText w:val="%1.%2.%3.%4."/>
+      <w:lvlJc w:val="left"/>
+      <w:pPr>
+        <w:ind w:left="1728" w:hanging="648"/>
+      </w:pPr>
+    </w:lvl>
+    <w:lvl w:ilvl="4">
+      <w:start w:val="1"/>
+      <w:numFmt w:val="decimal"/>
+      <w:lvlText w:val="%1.%2.%3.%4.%5."/>
+      <w:lvlJc w:val="left"/>
+      <w:pPr>
+        <w:ind w:left="2232" w:hanging="792"/>
+      </w:pPr>
+    </w:lvl>
+    <w:lvl w:ilvl="5">
+      <w:start w:val="1"/>
+      <w:numFmt w:val="decimal"/>
+      <w:lvlText w:val="%1.%2.%3.%4.%5.%6."/>
+      <w:lvlJc w:val="left"/>
+      <w:pPr>
+        <w:ind w:left="2736" w:hanging="936"/>
+      </w:pPr>
+    </w:lvl>
+    <w:lvl w:ilvl="6">
+      <w:start w:val="1"/>
+      <w:numFmt w:val="decimal"/>
+      <w:lvlText w:val="%1.%2.%3.%4.%5.%6.%7."/>
+      <w:lvlJc w:val="left"/>
+      <w:pPr>
+        <w:ind w:left="3240" w:hanging="1080"/>
+      </w:pPr>
+    </w:lvl>
+    <w:lvl w:ilvl="7">
+      <w:start w:val="1"/>
+      <w:numFmt w:val="decimal"/>
+      <w:lvlText w:val="%1.%2.%3.%4.%5.%6.%7.%8."/>
+      <w:lvlJc w:val="left"/>
+      <w:pPr>
+        <w:ind w:left="3744" w:hanging="1224"/>
+      </w:pPr>
+    </w:lvl>
+    <w:lvl w:ilvl="8">
+      <w:start w:val="1"/>
+      <w:numFmt w:val="decimal"/>
+      <w:lvlText w:val="%1.%2.%3.%4.%5.%6.%7.%8.%9."/>
+      <w:lvlJc w:val="left"/>
+      <w:pPr>
+        <w:ind w:left="4320" w:hanging="1440"/>
+      </w:pPr>
+    </w:lvl>
+  </w:abstractNum>
+  <w:abstractNum w:abstractNumId="5" w15:restartNumberingAfterBreak="0">
     <w:nsid w:val="46FE3DB0"/>
     <w:multiLevelType w:val="hybridMultilevel"/>
     <w:tmpl w:val="8660B53A"/>
@@ -4188,7 +4376,7 @@
       </w:pPr>
     </w:lvl>
   </w:abstractNum>
-  <w:abstractNum w:abstractNumId="2" w15:restartNumberingAfterBreak="0">
+  <w:abstractNum w:abstractNumId="6" w15:restartNumberingAfterBreak="0">
     <w:nsid w:val="6B782B4A"/>
     <w:multiLevelType w:val="multilevel"/>
     <w:tmpl w:val="DDD82DBC"/>
@@ -4337,7 +4525,7 @@
       </w:rPr>
     </w:lvl>
   </w:abstractNum>
-  <w:abstractNum w:abstractNumId="3" w15:restartNumberingAfterBreak="0">
+  <w:abstractNum w:abstractNumId="7" w15:restartNumberingAfterBreak="0">
     <w:nsid w:val="7C1F0B2E"/>
     <w:multiLevelType w:val="hybridMultilevel"/>
     <w:tmpl w:val="2B32AA1C"/>
@@ -4426,24 +4614,125 @@
       </w:pPr>
     </w:lvl>
   </w:abstractNum>
-  <w:num w:numId="1" w16cid:durableId="1600412138">
+  <w:abstractNum w:abstractNumId="8" w15:restartNumberingAfterBreak="0">
+    <w:nsid w:val="7F3908AF"/>
+    <w:multiLevelType w:val="multilevel"/>
+    <w:tmpl w:val="0409001F"/>
+    <w:lvl w:ilvl="0">
+      <w:start w:val="1"/>
+      <w:numFmt w:val="decimal"/>
+      <w:lvlText w:val="%1."/>
+      <w:lvlJc w:val="left"/>
+      <w:pPr>
+        <w:ind w:left="360" w:hanging="360"/>
+      </w:pPr>
+    </w:lvl>
+    <w:lvl w:ilvl="1">
+      <w:start w:val="1"/>
+      <w:numFmt w:val="decimal"/>
+      <w:lvlText w:val="%1.%2."/>
+      <w:lvlJc w:val="left"/>
+      <w:pPr>
+        <w:ind w:left="792" w:hanging="432"/>
+      </w:pPr>
+    </w:lvl>
+    <w:lvl w:ilvl="2">
+      <w:start w:val="1"/>
+      <w:numFmt w:val="decimal"/>
+      <w:lvlText w:val="%1.%2.%3."/>
+      <w:lvlJc w:val="left"/>
+      <w:pPr>
+        <w:ind w:left="1224" w:hanging="504"/>
+      </w:pPr>
+    </w:lvl>
+    <w:lvl w:ilvl="3">
+      <w:start w:val="1"/>
+      <w:numFmt w:val="decimal"/>
+      <w:lvlText w:val="%1.%2.%3.%4."/>
+      <w:lvlJc w:val="left"/>
+      <w:pPr>
+        <w:ind w:left="1728" w:hanging="648"/>
+      </w:pPr>
+    </w:lvl>
+    <w:lvl w:ilvl="4">
+      <w:start w:val="1"/>
+      <w:numFmt w:val="decimal"/>
+      <w:lvlText w:val="%1.%2.%3.%4.%5."/>
+      <w:lvlJc w:val="left"/>
+      <w:pPr>
+        <w:ind w:left="2232" w:hanging="792"/>
+      </w:pPr>
+    </w:lvl>
+    <w:lvl w:ilvl="5">
+      <w:start w:val="1"/>
+      <w:numFmt w:val="decimal"/>
+      <w:lvlText w:val="%1.%2.%3.%4.%5.%6."/>
+      <w:lvlJc w:val="left"/>
+      <w:pPr>
+        <w:ind w:left="2736" w:hanging="936"/>
+      </w:pPr>
+    </w:lvl>
+    <w:lvl w:ilvl="6">
+      <w:start w:val="1"/>
+      <w:numFmt w:val="decimal"/>
+      <w:lvlText w:val="%1.%2.%3.%4.%5.%6.%7."/>
+      <w:lvlJc w:val="left"/>
+      <w:pPr>
+        <w:ind w:left="3240" w:hanging="1080"/>
+      </w:pPr>
+    </w:lvl>
+    <w:lvl w:ilvl="7">
+      <w:start w:val="1"/>
+      <w:numFmt w:val="decimal"/>
+      <w:lvlText w:val="%1.%2.%3.%4.%5.%6.%7.%8."/>
+      <w:lvlJc w:val="left"/>
+      <w:pPr>
+        <w:ind w:left="3744" w:hanging="1224"/>
+      </w:pPr>
+    </w:lvl>
+    <w:lvl w:ilvl="8">
+      <w:start w:val="1"/>
+      <w:numFmt w:val="decimal"/>
+      <w:lvlText w:val="%1.%2.%3.%4.%5.%6.%7.%8.%9."/>
+      <w:lvlJc w:val="left"/>
+      <w:pPr>
+        <w:ind w:left="4320" w:hanging="1440"/>
+      </w:pPr>
+    </w:lvl>
+  </w:abstractNum>
+  <w:num w:numId="1">
+    <w:abstractNumId w:val="1"/>
+  </w:num>
+  <w:num w:numId="2">
+    <w:abstractNumId w:val="5"/>
+  </w:num>
+  <w:num w:numId="3">
+    <w:abstractNumId w:val="6"/>
+  </w:num>
+  <w:num w:numId="4">
+    <w:abstractNumId w:val="7"/>
+  </w:num>
+  <w:num w:numId="5">
     <w:abstractNumId w:val="0"/>
   </w:num>
-  <w:num w:numId="2" w16cid:durableId="1190677717">
-    <w:abstractNumId w:val="1"/>
-  </w:num>
-  <w:num w:numId="3" w16cid:durableId="8067461">
+  <w:num w:numId="6">
     <w:abstractNumId w:val="2"/>
   </w:num>
-  <w:num w:numId="4" w16cid:durableId="1633317542">
+  <w:num w:numId="7">
     <w:abstractNumId w:val="3"/>
+  </w:num>
+  <w:num w:numId="8">
+    <w:abstractNumId w:val="8"/>
+  </w:num>
+  <w:num w:numId="9">
+    <w:abstractNumId w:val="4"/>
   </w:num>
   <w:numIdMacAtCleanup w:val="4"/>
 </w:numbering>
 </file>
 
 <file path=word/styles.xml><?xml version="1.0" encoding="utf-8"?>
-<w:styles xmlns:mc="http://schemas.openxmlformats.org/markup-compatibility/2006" xmlns:r="http://schemas.openxmlformats.org/officeDocument/2006/relationships" xmlns:w="http://schemas.openxmlformats.org/wordprocessingml/2006/main" xmlns:w14="http://schemas.microsoft.com/office/word/2010/wordml" xmlns:w15="http://schemas.microsoft.com/office/word/2012/wordml" xmlns:w16cex="http://schemas.microsoft.com/office/word/2018/wordml/cex" xmlns:w16cid="http://schemas.microsoft.com/office/word/2016/wordml/cid" xmlns:w16="http://schemas.microsoft.com/office/word/2018/wordml" xmlns:w16du="http://schemas.microsoft.com/office/word/2023/wordml/word16du" xmlns:w16sdtdh="http://schemas.microsoft.com/office/word/2020/wordml/sdtdatahash" xmlns:w16se="http://schemas.microsoft.com/office/word/2015/wordml/symex" mc:Ignorable="w14 w15 w16se w16cid w16 w16cex w16sdtdh w16du">
+<w:styles xmlns:mc="http://schemas.openxmlformats.org/markup-compatibility/2006" xmlns:r="http://schemas.openxmlformats.org/officeDocument/2006/relationships" xmlns:w="http://schemas.openxmlformats.org/wordprocessingml/2006/main" xmlns:w14="http://schemas.microsoft.com/office/word/2010/wordml" xmlns:w15="http://schemas.microsoft.com/office/word/2012/wordml" xmlns:w16cex="http://schemas.microsoft.com/office/word/2018/wordml/cex" xmlns:w16cid="http://schemas.microsoft.com/office/word/2016/wordml/cid" xmlns:w16="http://schemas.microsoft.com/office/word/2018/wordml" xmlns:w16sdtdh="http://schemas.microsoft.com/office/word/2020/wordml/sdtdatahash" xmlns:w16se="http://schemas.microsoft.com/office/word/2015/wordml/symex" mc:Ignorable="w14 w15 w16se w16cid w16 w16cex w16sdtdh">
   <w:docDefaults>
     <w:rPrDefault>
       <w:rPr>

</xml_diff>